<commit_message>
final update for week
</commit_message>
<xml_diff>
--- a/StuffTracking/KyleKing_TimeSheet_Week19.docx
+++ b/StuffTracking/KyleKing_TimeSheet_Week19.docx
@@ -83,10 +83,18 @@
           </w:tcPr>
           <w:p>
             <w:r>
-              <w:t>Nothing. Thought I should’ve been writing pseudo code</w:t>
-            </w:r>
-            <w:r>
-              <w:t xml:space="preserve">, but got a little </w:t>
+              <w:t xml:space="preserve">Nothing. Thought I should’ve been writing pseudo </w:t>
+            </w:r>
+            <w:proofErr w:type="gramStart"/>
+            <w:r>
+              <w:t>code</w:t>
+            </w:r>
+            <w:r>
+              <w:t>, but</w:t>
+            </w:r>
+            <w:proofErr w:type="gramEnd"/>
+            <w:r>
+              <w:t xml:space="preserve"> got a little </w:t>
             </w:r>
             <w:proofErr w:type="spellStart"/>
             <w:r>
@@ -118,6 +126,9 @@
             <w:r>
               <w:t>9:05 – 9:50</w:t>
             </w:r>
+            <w:r>
+              <w:t xml:space="preserve"> AM</w:t>
+            </w:r>
           </w:p>
           <w:p/>
           <w:p/>
@@ -131,6 +142,9 @@
             <w:r>
               <w:t>15</w:t>
             </w:r>
+            <w:r>
+              <w:t xml:space="preserve"> PM</w:t>
+            </w:r>
           </w:p>
         </w:tc>
         <w:tc>
@@ -152,7 +166,15 @@
           </w:p>
           <w:p>
             <w:r>
-              <w:t>Fun with stuff, and don’t think about switching branches while having open files out, leads to fun stuff.</w:t>
+              <w:t xml:space="preserve">Fun with stuff, and </w:t>
+            </w:r>
+            <w:proofErr w:type="gramStart"/>
+            <w:r>
+              <w:t>don’t</w:t>
+            </w:r>
+            <w:proofErr w:type="gramEnd"/>
+            <w:r>
+              <w:t xml:space="preserve"> think about switching branches while having open files out, leads to fun stuff.</w:t>
             </w:r>
           </w:p>
         </w:tc>
@@ -176,6 +198,9 @@
             <w:r>
               <w:t>9:05 – 9:50</w:t>
             </w:r>
+            <w:r>
+              <w:t xml:space="preserve"> AM</w:t>
+            </w:r>
           </w:p>
         </w:tc>
         <w:tc>
@@ -192,7 +217,15 @@
             </w:r>
             <w:proofErr w:type="spellEnd"/>
             <w:r>
-              <w:t xml:space="preserve"> have to start rewriting scripts to make them work in the new contexts.</w:t>
+              <w:t xml:space="preserve"> </w:t>
+            </w:r>
+            <w:proofErr w:type="gramStart"/>
+            <w:r>
+              <w:t>have to</w:t>
+            </w:r>
+            <w:proofErr w:type="gramEnd"/>
+            <w:r>
+              <w:t xml:space="preserve"> start rewriting scripts to make them work in the new contexts.</w:t>
             </w:r>
           </w:p>
           <w:p/>
@@ -213,13 +246,29 @@
           <w:tcPr>
             <w:tcW w:w="3117" w:type="dxa"/>
           </w:tcPr>
-          <w:p/>
+          <w:p>
+            <w:r>
+              <w:t>10:00 – 11:00 PM</w:t>
+            </w:r>
+          </w:p>
         </w:tc>
         <w:tc>
           <w:tcPr>
             <w:tcW w:w="3117" w:type="dxa"/>
           </w:tcPr>
-          <w:p/>
+          <w:p>
+            <w:r>
+              <w:t xml:space="preserve">Got sent home because someone thought me spitting up </w:t>
+            </w:r>
+            <w:proofErr w:type="gramStart"/>
+            <w:r>
+              <w:t>food</w:t>
+            </w:r>
+            <w:proofErr w:type="gramEnd"/>
+            <w:r>
+              <w:t xml:space="preserve"> I choked on was me vomiting. Finished writing for labs 1 and 2</w:t>
+            </w:r>
+          </w:p>
         </w:tc>
       </w:tr>
       <w:tr>
@@ -237,13 +286,38 @@
           <w:tcPr>
             <w:tcW w:w="3117" w:type="dxa"/>
           </w:tcPr>
+          <w:p>
+            <w:r>
+              <w:t>9:05 – 9:50 AM</w:t>
+            </w:r>
+          </w:p>
           <w:p/>
+          <w:p/>
+          <w:p>
+            <w:r>
+              <w:t>6:15 – 6:40 PM</w:t>
+            </w:r>
+          </w:p>
         </w:tc>
         <w:tc>
           <w:tcPr>
             <w:tcW w:w="3117" w:type="dxa"/>
           </w:tcPr>
-          <w:p/>
+          <w:p>
+            <w:proofErr w:type="gramStart"/>
+            <w:r>
+              <w:t>Debugged labs,</w:t>
+            </w:r>
+            <w:proofErr w:type="gramEnd"/>
+            <w:r>
+              <w:t xml:space="preserve"> couldn’t figure out why lab 2 was getting wonky answers.</w:t>
+            </w:r>
+          </w:p>
+          <w:p>
+            <w:r>
+              <w:t>Finished up labs 1 and 2. SO implementation may take much longer than expected.</w:t>
+            </w:r>
+          </w:p>
         </w:tc>
       </w:tr>
     </w:tbl>
@@ -1242,56 +1316,12 @@
 </file>
 
 <file path=customXml/item1.xml><?xml version="1.0" encoding="utf-8"?>
-<p:properties xmlns:p="http://schemas.microsoft.com/office/2006/metadata/properties" xmlns:xsi="http://www.w3.org/2001/XMLSchema-instance" xmlns:pc="http://schemas.microsoft.com/office/infopath/2007/PartnerControls">
-  <documentManagement>
-    <Invited_Students xmlns="82256a1b-9f38-4c4c-91e5-29854cada989" xsi:nil="true"/>
-    <_ip_UnifiedCompliancePolicyUIAction xmlns="http://schemas.microsoft.com/sharepoint/v3" xsi:nil="true"/>
-    <CultureName xmlns="82256a1b-9f38-4c4c-91e5-29854cada989" xsi:nil="true"/>
-    <Students xmlns="82256a1b-9f38-4c4c-91e5-29854cada989">
-      <UserInfo>
-        <DisplayName/>
-        <AccountId xsi:nil="true"/>
-        <AccountType/>
-      </UserInfo>
-    </Students>
-    <Templates xmlns="82256a1b-9f38-4c4c-91e5-29854cada989" xsi:nil="true"/>
-    <Owner xmlns="82256a1b-9f38-4c4c-91e5-29854cada989">
-      <UserInfo>
-        <DisplayName/>
-        <AccountId xsi:nil="true"/>
-        <AccountType/>
-      </UserInfo>
-    </Owner>
-    <Teachers xmlns="82256a1b-9f38-4c4c-91e5-29854cada989">
-      <UserInfo>
-        <DisplayName/>
-        <AccountId xsi:nil="true"/>
-        <AccountType/>
-      </UserInfo>
-    </Teachers>
-    <Student_Groups xmlns="82256a1b-9f38-4c4c-91e5-29854cada989">
-      <UserInfo>
-        <DisplayName/>
-        <AccountId xsi:nil="true"/>
-        <AccountType/>
-      </UserInfo>
-    </Student_Groups>
-    <Distribution_Groups xmlns="82256a1b-9f38-4c4c-91e5-29854cada989" xsi:nil="true"/>
-    <Is_Collaboration_Space_Locked xmlns="82256a1b-9f38-4c4c-91e5-29854cada989" xsi:nil="true"/>
-    <Invited_Teachers xmlns="82256a1b-9f38-4c4c-91e5-29854cada989" xsi:nil="true"/>
-    <LMS_Mappings xmlns="82256a1b-9f38-4c4c-91e5-29854cada989" xsi:nil="true"/>
-    <NotebookType xmlns="82256a1b-9f38-4c4c-91e5-29854cada989" xsi:nil="true"/>
-    <_ip_UnifiedCompliancePolicyProperties xmlns="http://schemas.microsoft.com/sharepoint/v3" xsi:nil="true"/>
-    <Has_Teacher_Only_SectionGroup xmlns="82256a1b-9f38-4c4c-91e5-29854cada989" xsi:nil="true"/>
-    <Math_Settings xmlns="82256a1b-9f38-4c4c-91e5-29854cada989" xsi:nil="true"/>
-    <DefaultSectionNames xmlns="82256a1b-9f38-4c4c-91e5-29854cada989" xsi:nil="true"/>
-    <AppVersion xmlns="82256a1b-9f38-4c4c-91e5-29854cada989" xsi:nil="true"/>
-    <FolderType xmlns="82256a1b-9f38-4c4c-91e5-29854cada989" xsi:nil="true"/>
-    <TeamsChannelId xmlns="82256a1b-9f38-4c4c-91e5-29854cada989" xsi:nil="true"/>
-    <IsNotebookLocked xmlns="82256a1b-9f38-4c4c-91e5-29854cada989" xsi:nil="true"/>
-    <Self_Registration_Enabled xmlns="82256a1b-9f38-4c4c-91e5-29854cada989" xsi:nil="true"/>
-  </documentManagement>
-</p:properties>
+<?mso-contentType ?>
+<FormTemplates xmlns="http://schemas.microsoft.com/sharepoint/v3/contenttype/forms">
+  <Display>DocumentLibraryForm</Display>
+  <Edit>DocumentLibraryForm</Edit>
+  <New>DocumentLibraryForm</New>
+</FormTemplates>
 </file>
 
 <file path=customXml/item2.xml><?xml version="1.0" encoding="utf-8"?>
@@ -1723,21 +1753,62 @@
 </file>
 
 <file path=customXml/item3.xml><?xml version="1.0" encoding="utf-8"?>
-<?mso-contentType ?>
-<FormTemplates xmlns="http://schemas.microsoft.com/sharepoint/v3/contenttype/forms">
-  <Display>DocumentLibraryForm</Display>
-  <Edit>DocumentLibraryForm</Edit>
-  <New>DocumentLibraryForm</New>
-</FormTemplates>
+<p:properties xmlns:p="http://schemas.microsoft.com/office/2006/metadata/properties" xmlns:xsi="http://www.w3.org/2001/XMLSchema-instance" xmlns:pc="http://schemas.microsoft.com/office/infopath/2007/PartnerControls">
+  <documentManagement>
+    <Invited_Students xmlns="82256a1b-9f38-4c4c-91e5-29854cada989" xsi:nil="true"/>
+    <_ip_UnifiedCompliancePolicyUIAction xmlns="http://schemas.microsoft.com/sharepoint/v3" xsi:nil="true"/>
+    <CultureName xmlns="82256a1b-9f38-4c4c-91e5-29854cada989" xsi:nil="true"/>
+    <Students xmlns="82256a1b-9f38-4c4c-91e5-29854cada989">
+      <UserInfo>
+        <DisplayName/>
+        <AccountId xsi:nil="true"/>
+        <AccountType/>
+      </UserInfo>
+    </Students>
+    <Templates xmlns="82256a1b-9f38-4c4c-91e5-29854cada989" xsi:nil="true"/>
+    <Owner xmlns="82256a1b-9f38-4c4c-91e5-29854cada989">
+      <UserInfo>
+        <DisplayName/>
+        <AccountId xsi:nil="true"/>
+        <AccountType/>
+      </UserInfo>
+    </Owner>
+    <Teachers xmlns="82256a1b-9f38-4c4c-91e5-29854cada989">
+      <UserInfo>
+        <DisplayName/>
+        <AccountId xsi:nil="true"/>
+        <AccountType/>
+      </UserInfo>
+    </Teachers>
+    <Student_Groups xmlns="82256a1b-9f38-4c4c-91e5-29854cada989">
+      <UserInfo>
+        <DisplayName/>
+        <AccountId xsi:nil="true"/>
+        <AccountType/>
+      </UserInfo>
+    </Student_Groups>
+    <Distribution_Groups xmlns="82256a1b-9f38-4c4c-91e5-29854cada989" xsi:nil="true"/>
+    <Is_Collaboration_Space_Locked xmlns="82256a1b-9f38-4c4c-91e5-29854cada989" xsi:nil="true"/>
+    <Invited_Teachers xmlns="82256a1b-9f38-4c4c-91e5-29854cada989" xsi:nil="true"/>
+    <LMS_Mappings xmlns="82256a1b-9f38-4c4c-91e5-29854cada989" xsi:nil="true"/>
+    <NotebookType xmlns="82256a1b-9f38-4c4c-91e5-29854cada989" xsi:nil="true"/>
+    <_ip_UnifiedCompliancePolicyProperties xmlns="http://schemas.microsoft.com/sharepoint/v3" xsi:nil="true"/>
+    <Has_Teacher_Only_SectionGroup xmlns="82256a1b-9f38-4c4c-91e5-29854cada989" xsi:nil="true"/>
+    <Math_Settings xmlns="82256a1b-9f38-4c4c-91e5-29854cada989" xsi:nil="true"/>
+    <DefaultSectionNames xmlns="82256a1b-9f38-4c4c-91e5-29854cada989" xsi:nil="true"/>
+    <AppVersion xmlns="82256a1b-9f38-4c4c-91e5-29854cada989" xsi:nil="true"/>
+    <FolderType xmlns="82256a1b-9f38-4c4c-91e5-29854cada989" xsi:nil="true"/>
+    <TeamsChannelId xmlns="82256a1b-9f38-4c4c-91e5-29854cada989" xsi:nil="true"/>
+    <IsNotebookLocked xmlns="82256a1b-9f38-4c4c-91e5-29854cada989" xsi:nil="true"/>
+    <Self_Registration_Enabled xmlns="82256a1b-9f38-4c4c-91e5-29854cada989" xsi:nil="true"/>
+  </documentManagement>
+</p:properties>
 </file>
 
 <file path=customXml/itemProps1.xml><?xml version="1.0" encoding="utf-8"?>
-<ds:datastoreItem xmlns:ds="http://schemas.openxmlformats.org/officeDocument/2006/customXml" ds:itemID="{A7B6D8A2-0BF9-44CD-8726-775300BCAE19}">
+<ds:datastoreItem xmlns:ds="http://schemas.openxmlformats.org/officeDocument/2006/customXml" ds:itemID="{6BC8CCD1-7407-482F-A9C3-75CD6F024822}">
   <ds:schemaRefs>
-    <ds:schemaRef ds:uri="http://schemas.microsoft.com/office/2006/metadata/properties"/>
-    <ds:schemaRef ds:uri="http://schemas.microsoft.com/office/infopath/2007/PartnerControls"/>
-    <ds:schemaRef ds:uri="82256a1b-9f38-4c4c-91e5-29854cada989"/>
-    <ds:schemaRef ds:uri="http://schemas.microsoft.com/sharepoint/v3"/>
+    <ds:schemaRef ds:uri="http://schemas.microsoft.com/sharepoint/v3/contenttype/forms"/>
   </ds:schemaRefs>
 </ds:datastoreItem>
 </file>
@@ -1763,9 +1834,12 @@
 </file>
 
 <file path=customXml/itemProps3.xml><?xml version="1.0" encoding="utf-8"?>
-<ds:datastoreItem xmlns:ds="http://schemas.openxmlformats.org/officeDocument/2006/customXml" ds:itemID="{6BC8CCD1-7407-482F-A9C3-75CD6F024822}">
+<ds:datastoreItem xmlns:ds="http://schemas.openxmlformats.org/officeDocument/2006/customXml" ds:itemID="{A7B6D8A2-0BF9-44CD-8726-775300BCAE19}">
   <ds:schemaRefs>
-    <ds:schemaRef ds:uri="http://schemas.microsoft.com/sharepoint/v3/contenttype/forms"/>
+    <ds:schemaRef ds:uri="http://schemas.microsoft.com/office/2006/metadata/properties"/>
+    <ds:schemaRef ds:uri="http://schemas.microsoft.com/office/infopath/2007/PartnerControls"/>
+    <ds:schemaRef ds:uri="82256a1b-9f38-4c4c-91e5-29854cada989"/>
+    <ds:schemaRef ds:uri="http://schemas.microsoft.com/sharepoint/v3"/>
   </ds:schemaRefs>
 </ds:datastoreItem>
 </file>
</xml_diff>